<commit_message>
template, with marginal notes
git-svn-id: svn://svn.code.sf.net/p/tei/code/trunk/Stylesheets@10348 e5332ce4-a50f-0410-b94b-d658400b0204
</commit_message>
<xml_diff>
--- a/profiles/castellanie/docx/template.docx
+++ b/profiles/castellanie/docx/template.docx
@@ -3,18 +3,17 @@
 <w:document xmlns:wpc="http://schemas.microsoft.com/office/word/2010/wordprocessingCanvas" xmlns:mo="http://schemas.microsoft.com/office/mac/office/2008/main" xmlns:mc="http://schemas.openxmlformats.org/markup-compatibility/2006" xmlns:mv="urn:schemas-microsoft-com:mac:vml" xmlns:o="urn:schemas-microsoft-com:office:office" xmlns:r="http://schemas.openxmlformats.org/officeDocument/2006/relationships" xmlns:m="http://schemas.openxmlformats.org/officeDocument/2006/math" xmlns:v="urn:schemas-microsoft-com:vml" xmlns:wp14="http://schemas.microsoft.com/office/word/2010/wordprocessingDrawing" xmlns:wp="http://schemas.openxmlformats.org/drawingml/2006/wordprocessingDrawing" xmlns:w10="urn:schemas-microsoft-com:office:word" xmlns:w="http://schemas.openxmlformats.org/wordprocessingml/2006/main" xmlns:w14="http://schemas.microsoft.com/office/word/2010/wordml" xmlns:wpg="http://schemas.microsoft.com/office/word/2010/wordprocessingGroup" xmlns:wpi="http://schemas.microsoft.com/office/word/2010/wordprocessingInk" xmlns:wne="http://schemas.microsoft.com/office/word/2006/wordml" xmlns:wps="http://schemas.microsoft.com/office/word/2010/wordprocessingShape" mc:Ignorable="w14 wp14">
   <w:body>
     <w:p>
+      <w:pPr>
+        <w:pStyle w:val="Note"/>
+      </w:pPr>
       <w:bookmarkStart w:id="0" w:name="_GoBack"/>
       <w:bookmarkEnd w:id="0"/>
-      <w:r>
-        <w:t xml:space="preserve"> </w:t>
-      </w:r>
     </w:p>
     <w:sectPr>
       <w:pgSz w:w="11900" w:h="16820"/>
       <w:pgMar w:top="1440" w:right="1440" w:bottom="1440" w:left="1440" w:header="720" w:footer="720" w:gutter="0"/>
       <w:cols w:space="720"/>
       <w:docGrid w:linePitch="360"/>
-      <w:printerSettings r:id="rId8"/>
     </w:sectPr>
   </w:body>
 </w:document>
@@ -2689,6 +2688,63 @@
       <w:sz w:val="18"/>
     </w:rPr>
   </w:style>
+  <w:style xmlns:mc="http://schemas.openxmlformats.org/markup-compatibility/2006" xmlns:w14="http://schemas.microsoft.com/office/word/2010/wordml" w:type="paragraph" w:styleId="NormalWeb">
+    <w:name w:val="Normal (Web)"/>
+    <w:basedOn w:val="Normal"/>
+    <w:uiPriority w:val="99"/>
+    <w:semiHidden/>
+    <w:unhideWhenUsed/>
+    <w:rsid w:val="00B21714"/>
+    <w:pPr>
+      <w:spacing w:after="100" w:afterAutospacing="1" w:line="240" w:lineRule="auto"/>
+    </w:pPr>
+    <w:rPr>
+      <w:rFonts w:ascii="Times" w:hAnsi="Times" w:cs="Times New Roman"/>
+      <w:sz w:val="20"/>
+      <w:szCs w:val="20"/>
+      <w:lang w:val="en-GB"/>
+    </w:rPr>
+  </w:style>
+  <w:style xmlns:mc="http://schemas.openxmlformats.org/markup-compatibility/2006" xmlns:w14="http://schemas.microsoft.com/office/word/2010/wordml" w:type="paragraph" w:customStyle="1" w:styleId="MarginNoteOutside">
+    <w:name w:val="MarginNoteOutside"/>
+    <w:basedOn w:val="Normal"/>
+    <w:qFormat/>
+    <w:rsid w:val="004160AE"/>
+    <w:pPr>
+      <w:framePr w:w="851" w:hSpace="181" w:vSpace="181" w:wrap="around" w:vAnchor="text" w:hAnchor="page" w:xAlign="outside" w:y="1"/>
+      <w:spacing w:line="240" w:lineRule="auto"/>
+    </w:pPr>
+    <w:rPr>
+      <w:sz w:val="20"/>
+    </w:rPr>
+  </w:style>
+  <w:style xmlns:mc="http://schemas.openxmlformats.org/markup-compatibility/2006" xmlns:w14="http://schemas.microsoft.com/office/word/2010/wordml" w:type="paragraph" w:customStyle="1" w:styleId="MarginNoteInside">
+    <w:name w:val="MarginNoteInside"/>
+    <w:basedOn w:val="MarginNoteOutside"/>
+    <w:qFormat/>
+    <w:rsid w:val="004160AE"/>
+    <w:pPr>
+      <w:framePr w:wrap="around" w:xAlign="inside"/>
+    </w:pPr>
+  </w:style>
+  <w:style xmlns:mc="http://schemas.openxmlformats.org/markup-compatibility/2006" xmlns:w14="http://schemas.microsoft.com/office/word/2010/wordml" w:type="paragraph" w:customStyle="1" w:styleId="MarginNoteLeft">
+    <w:name w:val="MarginNoteLeft"/>
+    <w:basedOn w:val="MarginNoteOutside"/>
+    <w:qFormat/>
+    <w:rsid w:val="004160AE"/>
+    <w:pPr>
+      <w:framePr w:wrap="around" w:xAlign="left"/>
+    </w:pPr>
+  </w:style>
+  <w:style xmlns:mc="http://schemas.openxmlformats.org/markup-compatibility/2006" xmlns:w14="http://schemas.microsoft.com/office/word/2010/wordml" w:type="paragraph" w:customStyle="1" w:styleId="MarginNoteRIght">
+    <w:name w:val="MarginNoteRIght"/>
+    <w:basedOn w:val="MarginNoteOutside"/>
+    <w:qFormat/>
+    <w:rsid w:val="004160AE"/>
+    <w:pPr>
+      <w:framePr w:wrap="around" w:xAlign="right"/>
+    </w:pPr>
+  </w:style>
   <w:style w:type="paragraph" w:customStyle="1" w:styleId="egXML">
     <w:name w:val="egXML"/>
     <w:basedOn w:val="Normal"/>
@@ -4581,5 +4637,62 @@
       <w:sz w:val="18"/>
     </w:rPr>
   </w:style>
+  <w:style w:type="paragraph" w:styleId="NormalWeb">
+    <w:name w:val="Normal (Web)"/>
+    <w:basedOn w:val="Normal"/>
+    <w:uiPriority w:val="99"/>
+    <w:semiHidden/>
+    <w:unhideWhenUsed/>
+    <w:rsid w:val="00B21714"/>
+    <w:pPr>
+      <w:spacing w:after="100" w:afterAutospacing="1" w:line="240" w:lineRule="auto"/>
+    </w:pPr>
+    <w:rPr>
+      <w:rFonts w:ascii="Times" w:hAnsi="Times" w:cs="Times New Roman"/>
+      <w:sz w:val="20"/>
+      <w:szCs w:val="20"/>
+      <w:lang w:val="en-GB"/>
+    </w:rPr>
+  </w:style>
+  <w:style w:type="paragraph" w:customStyle="1" w:styleId="MarginNoteOutside">
+    <w:name w:val="MarginNoteOutside"/>
+    <w:basedOn w:val="Normal"/>
+    <w:qFormat/>
+    <w:rsid w:val="004160AE"/>
+    <w:pPr>
+      <w:framePr w:w="851" w:hSpace="181" w:vSpace="181" w:wrap="around" w:vAnchor="text" w:hAnchor="page" w:xAlign="outside" w:y="1"/>
+      <w:spacing w:line="240" w:lineRule="auto"/>
+    </w:pPr>
+    <w:rPr>
+      <w:sz w:val="20"/>
+    </w:rPr>
+  </w:style>
+  <w:style w:type="paragraph" w:customStyle="1" w:styleId="MarginNoteInside">
+    <w:name w:val="MarginNoteInside"/>
+    <w:basedOn w:val="MarginNoteOutside"/>
+    <w:qFormat/>
+    <w:rsid w:val="004160AE"/>
+    <w:pPr>
+      <w:framePr w:wrap="around" w:xAlign="inside"/>
+    </w:pPr>
+  </w:style>
+  <w:style w:type="paragraph" w:customStyle="1" w:styleId="MarginNoteLeft">
+    <w:name w:val="MarginNoteLeft"/>
+    <w:basedOn w:val="MarginNoteOutside"/>
+    <w:qFormat/>
+    <w:rsid w:val="004160AE"/>
+    <w:pPr>
+      <w:framePr w:wrap="around" w:xAlign="left"/>
+    </w:pPr>
+  </w:style>
+  <w:style w:type="paragraph" w:customStyle="1" w:styleId="MarginNoteRIght">
+    <w:name w:val="MarginNoteRIght"/>
+    <w:basedOn w:val="MarginNoteOutside"/>
+    <w:qFormat/>
+    <w:rsid w:val="004160AE"/>
+    <w:pPr>
+      <w:framePr w:wrap="around" w:xAlign="right"/>
+    </w:pPr>
+  </w:style>
 </w:styles>
 </file>
</xml_diff>

<commit_message>
avoid double load of i18n.xsl
git-svn-id: svn://svn.code.sf.net/p/tei/code/trunk/Stylesheets@10352 e5332ce4-a50f-0410-b94b-d658400b0204
</commit_message>
<xml_diff>
--- a/profiles/castellanie/docx/template.docx
+++ b/profiles/castellanie/docx/template.docx
@@ -3,9 +3,6 @@
 <w:document xmlns:wpc="http://schemas.microsoft.com/office/word/2010/wordprocessingCanvas" xmlns:mo="http://schemas.microsoft.com/office/mac/office/2008/main" xmlns:mc="http://schemas.openxmlformats.org/markup-compatibility/2006" xmlns:mv="urn:schemas-microsoft-com:mac:vml" xmlns:o="urn:schemas-microsoft-com:office:office" xmlns:r="http://schemas.openxmlformats.org/officeDocument/2006/relationships" xmlns:m="http://schemas.openxmlformats.org/officeDocument/2006/math" xmlns:v="urn:schemas-microsoft-com:vml" xmlns:wp14="http://schemas.microsoft.com/office/word/2010/wordprocessingDrawing" xmlns:wp="http://schemas.openxmlformats.org/drawingml/2006/wordprocessingDrawing" xmlns:w10="urn:schemas-microsoft-com:office:word" xmlns:w="http://schemas.openxmlformats.org/wordprocessingml/2006/main" xmlns:w14="http://schemas.microsoft.com/office/word/2010/wordml" xmlns:wpg="http://schemas.microsoft.com/office/word/2010/wordprocessingGroup" xmlns:wpi="http://schemas.microsoft.com/office/word/2010/wordprocessingInk" xmlns:wne="http://schemas.microsoft.com/office/word/2006/wordml" xmlns:wps="http://schemas.microsoft.com/office/word/2010/wordprocessingShape" mc:Ignorable="w14 wp14">
   <w:body>
     <w:p>
-      <w:pPr>
-        <w:pStyle w:val="Note"/>
-      </w:pPr>
       <w:bookmarkStart w:id="0" w:name="_GoBack"/>
       <w:bookmarkEnd w:id="0"/>
     </w:p>
@@ -2736,8 +2733,8 @@
       <w:framePr w:wrap="around" w:xAlign="left"/>
     </w:pPr>
   </w:style>
-  <w:style xmlns:mc="http://schemas.openxmlformats.org/markup-compatibility/2006" xmlns:w14="http://schemas.microsoft.com/office/word/2010/wordml" w:type="paragraph" w:customStyle="1" w:styleId="MarginNoteRIght">
-    <w:name w:val="MarginNoteRIght"/>
+  <w:style xmlns:mc="http://schemas.openxmlformats.org/markup-compatibility/2006" xmlns:w14="http://schemas.microsoft.com/office/word/2010/wordml" w:type="paragraph" w:customStyle="1" w:styleId="MarginNoteRight">
+    <w:name w:val="MarginNoteRight"/>
     <w:basedOn w:val="MarginNoteOutside"/>
     <w:qFormat/>
     <w:rsid w:val="004160AE"/>
@@ -4685,8 +4682,8 @@
       <w:framePr w:wrap="around" w:xAlign="left"/>
     </w:pPr>
   </w:style>
-  <w:style w:type="paragraph" w:customStyle="1" w:styleId="MarginNoteRIght">
-    <w:name w:val="MarginNoteRIght"/>
+  <w:style w:type="paragraph" w:customStyle="1" w:styleId="MarginNoteRight">
+    <w:name w:val="MarginNoteRight"/>
     <w:basedOn w:val="MarginNoteOutside"/>
     <w:qFormat/>
     <w:rsid w:val="004160AE"/>

</xml_diff>